<commit_message>
Bug in cfactor export to word
</commit_message>
<xml_diff>
--- a/exporter/template.docx
+++ b/exporter/template.docx
@@ -1,16 +1,14 @@
 
 <file path=word/document.xml><?xml version="1.0" encoding="utf-8"?>
-<w:document xmlns:wpc="http://schemas.microsoft.com/office/word/2010/wordprocessingCanvas" xmlns:cx="http://schemas.microsoft.com/office/drawing/2014/chartex" xmlns:cx1="http://schemas.microsoft.com/office/drawing/2015/9/8/chartex" xmlns:cx2="http://schemas.microsoft.com/office/drawing/2015/10/21/chartex" xmlns:cx3="http://schemas.microsoft.com/office/drawing/2016/5/9/chartex" xmlns:cx4="http://schemas.microsoft.com/office/drawing/2016/5/10/chartex" xmlns:cx5="http://schemas.microsoft.com/office/drawing/2016/5/11/chartex" xmlns:cx6="http://schemas.microsoft.com/office/drawing/2016/5/12/chartex" xmlns:cx7="http://schemas.microsoft.com/office/drawing/2016/5/13/chartex" xmlns:cx8="http://schemas.microsoft.com/office/drawing/2016/5/14/chartex" xmlns:mc="http://schemas.openxmlformats.org/markup-compatibility/2006" xmlns:aink="http://schemas.microsoft.com/office/drawing/2016/ink" xmlns:am3d="http://schemas.microsoft.com/office/drawing/2017/model3d" xmlns:o="urn:schemas-microsoft-com:office:office" xmlns:r="http://schemas.openxmlformats.org/officeDocument/2006/relationships" xmlns:m="http://schemas.openxmlformats.org/officeDocument/2006/math" xmlns:v="urn:schemas-microsoft-com:vml" xmlns:wp14="http://schemas.microsoft.com/office/word/2010/wordprocessingDrawing" xmlns:wp="http://schemas.openxmlformats.org/drawingml/2006/wordprocessingDrawing" xmlns:w10="urn:schemas-microsoft-com:office:word" xmlns:w="http://schemas.openxmlformats.org/wordprocessingml/2006/main" xmlns:w14="http://schemas.microsoft.com/office/word/2010/wordml" xmlns:w15="http://schemas.microsoft.com/office/word/2012/wordml" xmlns:w16cid="http://schemas.microsoft.com/office/word/2016/wordml/cid" xmlns:w16se="http://schemas.microsoft.com/office/word/2015/wordml/symex" xmlns:wpg="http://schemas.microsoft.com/office/word/2010/wordprocessingGroup" xmlns:wpi="http://schemas.microsoft.com/office/word/2010/wordprocessingInk" xmlns:wne="http://schemas.microsoft.com/office/word/2006/wordml" xmlns:wps="http://schemas.microsoft.com/office/word/2010/wordprocessingShape" mc:Ignorable="w14 w15 w16se w16cid wp14">
+<w:document xmlns:wpc="http://schemas.microsoft.com/office/word/2010/wordprocessingCanvas" xmlns:cx="http://schemas.microsoft.com/office/drawing/2014/chartex" xmlns:cx1="http://schemas.microsoft.com/office/drawing/2015/9/8/chartex" xmlns:cx2="http://schemas.microsoft.com/office/drawing/2015/10/21/chartex" xmlns:cx3="http://schemas.microsoft.com/office/drawing/2016/5/9/chartex" xmlns:cx4="http://schemas.microsoft.com/office/drawing/2016/5/10/chartex" xmlns:cx5="http://schemas.microsoft.com/office/drawing/2016/5/11/chartex" xmlns:cx6="http://schemas.microsoft.com/office/drawing/2016/5/12/chartex" xmlns:cx7="http://schemas.microsoft.com/office/drawing/2016/5/13/chartex" xmlns:cx8="http://schemas.microsoft.com/office/drawing/2016/5/14/chartex" xmlns:mc="http://schemas.openxmlformats.org/markup-compatibility/2006" xmlns:aink="http://schemas.microsoft.com/office/drawing/2016/ink" xmlns:am3d="http://schemas.microsoft.com/office/drawing/2017/model3d" xmlns:o="urn:schemas-microsoft-com:office:office" xmlns:oel="http://schemas.microsoft.com/office/2019/extlst" xmlns:r="http://schemas.openxmlformats.org/officeDocument/2006/relationships" xmlns:m="http://schemas.openxmlformats.org/officeDocument/2006/math" xmlns:v="urn:schemas-microsoft-com:vml" xmlns:wp14="http://schemas.microsoft.com/office/word/2010/wordprocessingDrawing" xmlns:wp="http://schemas.openxmlformats.org/drawingml/2006/wordprocessingDrawing" xmlns:w10="urn:schemas-microsoft-com:office:word" xmlns:w="http://schemas.openxmlformats.org/wordprocessingml/2006/main" xmlns:w14="http://schemas.microsoft.com/office/word/2010/wordml" xmlns:w15="http://schemas.microsoft.com/office/word/2012/wordml" xmlns:w16cex="http://schemas.microsoft.com/office/word/2018/wordml/cex" xmlns:w16cid="http://schemas.microsoft.com/office/word/2016/wordml/cid" xmlns:w16="http://schemas.microsoft.com/office/word/2018/wordml" xmlns:w16du="http://schemas.microsoft.com/office/word/2023/wordml/word16du" xmlns:w16sdtdh="http://schemas.microsoft.com/office/word/2020/wordml/sdtdatahash" xmlns:w16se="http://schemas.microsoft.com/office/word/2015/wordml/symex" xmlns:wpg="http://schemas.microsoft.com/office/word/2010/wordprocessingGroup" xmlns:wpi="http://schemas.microsoft.com/office/word/2010/wordprocessingInk" xmlns:wne="http://schemas.microsoft.com/office/word/2006/wordml" xmlns:wps="http://schemas.microsoft.com/office/word/2010/wordprocessingShape" mc:Ignorable="w14 w15 w16se w16cid w16 w16cex w16sdtdh w16du wp14">
   <w:body>
     <w:p>
       <w:pPr>
+        <w:pStyle w:val="Heading1"/>
         <w:rPr>
-          <w:szCs w:val="24"/>
           <w:rtl/>
         </w:rPr>
       </w:pPr>
-      <w:bookmarkStart w:id="0" w:name="_GoBack"/>
-      <w:bookmarkEnd w:id="0"/>
     </w:p>
     <w:sectPr>
       <w:pgSz w:w="12240" w:h="15840"/>
@@ -23,7 +21,7 @@
 </file>
 
 <file path=word/styles.xml><?xml version="1.0" encoding="utf-8"?>
-<w:styles xmlns:mc="http://schemas.openxmlformats.org/markup-compatibility/2006" xmlns:r="http://schemas.openxmlformats.org/officeDocument/2006/relationships" xmlns:w="http://schemas.openxmlformats.org/wordprocessingml/2006/main" xmlns:w14="http://schemas.microsoft.com/office/word/2010/wordml" xmlns:w15="http://schemas.microsoft.com/office/word/2012/wordml" xmlns:w16cid="http://schemas.microsoft.com/office/word/2016/wordml/cid" xmlns:w16se="http://schemas.microsoft.com/office/word/2015/wordml/symex" mc:Ignorable="w14 w15 w16se w16cid">
+<w:styles xmlns:mc="http://schemas.openxmlformats.org/markup-compatibility/2006" xmlns:r="http://schemas.openxmlformats.org/officeDocument/2006/relationships" xmlns:w="http://schemas.openxmlformats.org/wordprocessingml/2006/main" xmlns:w14="http://schemas.microsoft.com/office/word/2010/wordml" xmlns:w15="http://schemas.microsoft.com/office/word/2012/wordml" xmlns:w16cex="http://schemas.microsoft.com/office/word/2018/wordml/cex" xmlns:w16cid="http://schemas.microsoft.com/office/word/2016/wordml/cid" xmlns:w16="http://schemas.microsoft.com/office/word/2018/wordml" xmlns:w16du="http://schemas.microsoft.com/office/word/2023/wordml/word16du" xmlns:w16sdtdh="http://schemas.microsoft.com/office/word/2020/wordml/sdtdatahash" xmlns:w16se="http://schemas.microsoft.com/office/word/2015/wordml/symex" mc:Ignorable="w14 w15 w16se w16cid w16 w16cex w16sdtdh w16du">
   <w:docDefaults>
     <w:rPrDefault>
       <w:rPr>
@@ -39,7 +37,7 @@
       </w:pPr>
     </w:pPrDefault>
   </w:docDefaults>
-  <w:latentStyles w:defLockedState="0" w:defUIPriority="99" w:defSemiHidden="0" w:defUnhideWhenUsed="0" w:defQFormat="0" w:count="375">
+  <w:latentStyles w:defLockedState="0" w:defUIPriority="99" w:defSemiHidden="0" w:defUnhideWhenUsed="0" w:defQFormat="0" w:count="376">
     <w:lsdException w:name="Normal" w:uiPriority="0" w:qFormat="1"/>
     <w:lsdException w:name="heading 1" w:uiPriority="9" w:qFormat="1"/>
     <w:lsdException w:name="heading 2" w:semiHidden="1" w:uiPriority="9" w:unhideWhenUsed="1" w:qFormat="1"/>
@@ -415,6 +413,7 @@
     <w:lsdException w:name="Smart Hyperlink" w:semiHidden="1" w:unhideWhenUsed="1"/>
     <w:lsdException w:name="Hashtag" w:semiHidden="1" w:unhideWhenUsed="1"/>
     <w:lsdException w:name="Unresolved Mention" w:semiHidden="1" w:unhideWhenUsed="1"/>
+    <w:lsdException w:name="Smart Link" w:semiHidden="1" w:unhideWhenUsed="1"/>
   </w:latentStyles>
   <w:style w:type="paragraph" w:default="1" w:styleId="Normal">
     <w:name w:val="Normal"/>
@@ -435,7 +434,7 @@
     <w:link w:val="Heading1Char"/>
     <w:uiPriority w:val="9"/>
     <w:qFormat/>
-    <w:rsid w:val="00CF06F2"/>
+    <w:rsid w:val="006D2BB9"/>
     <w:pPr>
       <w:keepNext/>
       <w:keepLines/>
@@ -446,6 +445,30 @@
       <w:color w:val="2F5496" w:themeColor="accent1" w:themeShade="BF"/>
       <w:sz w:val="32"/>
       <w:szCs w:val="32"/>
+    </w:rPr>
+  </w:style>
+  <w:style w:type="paragraph" w:styleId="Heading2">
+    <w:name w:val="heading 2"/>
+    <w:basedOn w:val="Normal"/>
+    <w:next w:val="Normal"/>
+    <w:link w:val="Heading2Char"/>
+    <w:autoRedefine/>
+    <w:uiPriority w:val="9"/>
+    <w:semiHidden/>
+    <w:unhideWhenUsed/>
+    <w:qFormat/>
+    <w:rsid w:val="00012665"/>
+    <w:pPr>
+      <w:keepNext/>
+      <w:keepLines/>
+      <w:spacing w:before="40" w:after="0"/>
+      <w:outlineLvl w:val="1"/>
+    </w:pPr>
+    <w:rPr>
+      <w:rFonts w:asciiTheme="majorHAnsi" w:eastAsiaTheme="majorEastAsia" w:hAnsiTheme="majorHAnsi" w:cstheme="majorBidi"/>
+      <w:color w:val="2F5496" w:themeColor="accent1" w:themeShade="BF"/>
+      <w:sz w:val="26"/>
+      <w:szCs w:val="26"/>
     </w:rPr>
   </w:style>
   <w:style w:type="character" w:default="1" w:styleId="DefaultParagraphFont">
@@ -586,7 +609,7 @@
     <w:basedOn w:val="DefaultParagraphFont"/>
     <w:link w:val="Heading1"/>
     <w:uiPriority w:val="9"/>
-    <w:rsid w:val="00CF06F2"/>
+    <w:rsid w:val="006D2BB9"/>
     <w:rPr>
       <w:rFonts w:ascii="B Nazanin" w:eastAsia="B Nazanin" w:hAnsi="B Nazanin" w:cs="B Nazanin"/>
       <w:color w:val="2F5496" w:themeColor="accent1" w:themeShade="BF"/>
@@ -601,7 +624,7 @@
     <w:link w:val="TitleChar"/>
     <w:uiPriority w:val="10"/>
     <w:qFormat/>
-    <w:rsid w:val="00CF06F2"/>
+    <w:rsid w:val="00012665"/>
     <w:pPr>
       <w:spacing w:after="0" w:line="240" w:lineRule="auto"/>
       <w:contextualSpacing/>
@@ -609,8 +632,8 @@
     <w:rPr>
       <w:spacing w:val="-10"/>
       <w:kern w:val="28"/>
-      <w:sz w:val="56"/>
-      <w:szCs w:val="58"/>
+      <w:sz w:val="44"/>
+      <w:szCs w:val="44"/>
     </w:rPr>
   </w:style>
   <w:style w:type="character" w:customStyle="1" w:styleId="TitleChar">
@@ -618,13 +641,27 @@
     <w:basedOn w:val="DefaultParagraphFont"/>
     <w:link w:val="Title"/>
     <w:uiPriority w:val="10"/>
-    <w:rsid w:val="00CF06F2"/>
+    <w:rsid w:val="00012665"/>
     <w:rPr>
       <w:rFonts w:ascii="B Nazanin" w:eastAsia="B Nazanin" w:hAnsi="B Nazanin" w:cs="B Nazanin"/>
       <w:spacing w:val="-10"/>
       <w:kern w:val="28"/>
-      <w:sz w:val="56"/>
-      <w:szCs w:val="58"/>
+      <w:sz w:val="44"/>
+      <w:szCs w:val="44"/>
+    </w:rPr>
+  </w:style>
+  <w:style w:type="character" w:customStyle="1" w:styleId="Heading2Char">
+    <w:name w:val="Heading 2 Char"/>
+    <w:basedOn w:val="DefaultParagraphFont"/>
+    <w:link w:val="Heading2"/>
+    <w:uiPriority w:val="9"/>
+    <w:semiHidden/>
+    <w:rsid w:val="00012665"/>
+    <w:rPr>
+      <w:rFonts w:asciiTheme="majorHAnsi" w:eastAsiaTheme="majorEastAsia" w:hAnsiTheme="majorHAnsi" w:cstheme="majorBidi"/>
+      <w:color w:val="2F5496" w:themeColor="accent1" w:themeShade="BF"/>
+      <w:sz w:val="26"/>
+      <w:szCs w:val="26"/>
     </w:rPr>
   </w:style>
 </w:styles>

</xml_diff>